<commit_message>
delete logic for form fields
</commit_message>
<xml_diff>
--- a/dynamic fields.docx
+++ b/dynamic fields.docx
@@ -90,8 +90,6 @@
         </w:rPr>
         <w:t xml:space="preserve"> said:</w:t>
       </w:r>
-      <w:bookmarkStart w:id="0" w:name="_GoBack"/>
-      <w:bookmarkEnd w:id="0"/>
     </w:p>
     <w:p>
       <w:pPr>
@@ -4384,6 +4382,119 @@
       </w:r>
     </w:p>
     <w:p/>
+    <w:p>
+      <w:r>
+        <w:br w:type="page"/>
+      </w:r>
+    </w:p>
+    <w:p>
+      <w:pPr>
+        <w:pStyle w:val="ListParagraph"/>
+        <w:numPr>
+          <w:ilvl w:val="0"/>
+          <w:numId w:val="10"/>
+        </w:numPr>
+      </w:pPr>
+      <w:r>
+        <w:lastRenderedPageBreak/>
+        <w:t>Dynamic Form Fields:</w:t>
+      </w:r>
+    </w:p>
+    <w:p>
+      <w:pPr>
+        <w:pStyle w:val="ListParagraph"/>
+        <w:numPr>
+          <w:ilvl w:val="1"/>
+          <w:numId w:val="10"/>
+        </w:numPr>
+      </w:pPr>
+      <w:r>
+        <w:t xml:space="preserve">The page should have sections and section fields in it, as many pages can have different sections and within that fields are there. </w:t>
+      </w:r>
+      <w:proofErr w:type="spellStart"/>
+      <w:r>
+        <w:t>Eg</w:t>
+      </w:r>
+      <w:proofErr w:type="spellEnd"/>
+      <w:r>
+        <w:t xml:space="preserve">. Personal Info can have sections (Personal Information, Contact Information, Address, </w:t>
+      </w:r>
+      <w:proofErr w:type="spellStart"/>
+      <w:r>
+        <w:t>etc</w:t>
+      </w:r>
+      <w:proofErr w:type="spellEnd"/>
+      <w:r>
+        <w:t>) and within it forms are there.</w:t>
+      </w:r>
+    </w:p>
+    <w:p>
+      <w:pPr>
+        <w:pStyle w:val="ListParagraph"/>
+        <w:numPr>
+          <w:ilvl w:val="1"/>
+          <w:numId w:val="10"/>
+        </w:numPr>
+      </w:pPr>
+      <w:r>
+        <w:t>The form field will be the array of objects where data will be store.</w:t>
+      </w:r>
+    </w:p>
+    <w:p>
+      <w:pPr>
+        <w:pStyle w:val="ListParagraph"/>
+        <w:numPr>
+          <w:ilvl w:val="1"/>
+          <w:numId w:val="10"/>
+        </w:numPr>
+      </w:pPr>
+      <w:r>
+        <w:t xml:space="preserve">The final data when given to the backend then backend will store it in a </w:t>
+      </w:r>
+      <w:proofErr w:type="spellStart"/>
+      <w:r>
+        <w:t>config</w:t>
+      </w:r>
+      <w:proofErr w:type="spellEnd"/>
+      <w:r>
+        <w:t xml:space="preserve"> table with client name and fields with unique id attached to every field.</w:t>
+      </w:r>
+    </w:p>
+    <w:p>
+      <w:pPr>
+        <w:pStyle w:val="ListParagraph"/>
+        <w:numPr>
+          <w:ilvl w:val="2"/>
+          <w:numId w:val="10"/>
+        </w:numPr>
+      </w:pPr>
+      <w:r>
+        <w:t>Importance of unique id attached to every field is like the field name can change in the future but the id attached to that field will never change.</w:t>
+      </w:r>
+    </w:p>
+    <w:p>
+      <w:pPr>
+        <w:pStyle w:val="ListParagraph"/>
+        <w:numPr>
+          <w:ilvl w:val="2"/>
+          <w:numId w:val="10"/>
+        </w:numPr>
+      </w:pPr>
+      <w:r>
+        <w:t>We will store data according to that field id.</w:t>
+      </w:r>
+    </w:p>
+    <w:p>
+      <w:pPr>
+        <w:pStyle w:val="ListParagraph"/>
+        <w:numPr>
+          <w:ilvl w:val="1"/>
+          <w:numId w:val="10"/>
+        </w:numPr>
+      </w:pPr>
+      <w:bookmarkStart w:id="0" w:name="_GoBack"/>
+      <w:bookmarkEnd w:id="0"/>
+    </w:p>
     <w:sectPr>
       <w:pgSz w:w="11906" w:h="16838"/>
       <w:pgMar w:top="720" w:right="720" w:bottom="720" w:left="720" w:header="708" w:footer="708" w:gutter="0"/>
@@ -4933,6 +5044,119 @@
     </w:lvl>
   </w:abstractNum>
   <w:abstractNum w:abstractNumId="4">
+    <w:nsid w:val="4CC31AF7"/>
+    <w:multiLevelType w:val="hybridMultilevel"/>
+    <w:tmpl w:val="39A6E02A"/>
+    <w:lvl w:ilvl="0" w:tplc="4009000B">
+      <w:start w:val="1"/>
+      <w:numFmt w:val="bullet"/>
+      <w:lvlText w:val=""/>
+      <w:lvlJc w:val="left"/>
+      <w:pPr>
+        <w:ind w:left="720" w:hanging="360"/>
+      </w:pPr>
+      <w:rPr>
+        <w:rFonts w:ascii="Wingdings" w:hAnsi="Wingdings" w:hint="default"/>
+      </w:rPr>
+    </w:lvl>
+    <w:lvl w:ilvl="1" w:tplc="40090003">
+      <w:start w:val="1"/>
+      <w:numFmt w:val="bullet"/>
+      <w:lvlText w:val="o"/>
+      <w:lvlJc w:val="left"/>
+      <w:pPr>
+        <w:ind w:left="1440" w:hanging="360"/>
+      </w:pPr>
+      <w:rPr>
+        <w:rFonts w:ascii="Courier New" w:hAnsi="Courier New" w:cs="Courier New" w:hint="default"/>
+      </w:rPr>
+    </w:lvl>
+    <w:lvl w:ilvl="2" w:tplc="40090005">
+      <w:start w:val="1"/>
+      <w:numFmt w:val="bullet"/>
+      <w:lvlText w:val=""/>
+      <w:lvlJc w:val="left"/>
+      <w:pPr>
+        <w:ind w:left="2160" w:hanging="360"/>
+      </w:pPr>
+      <w:rPr>
+        <w:rFonts w:ascii="Wingdings" w:hAnsi="Wingdings" w:hint="default"/>
+      </w:rPr>
+    </w:lvl>
+    <w:lvl w:ilvl="3" w:tplc="40090001" w:tentative="1">
+      <w:start w:val="1"/>
+      <w:numFmt w:val="bullet"/>
+      <w:lvlText w:val=""/>
+      <w:lvlJc w:val="left"/>
+      <w:pPr>
+        <w:ind w:left="2880" w:hanging="360"/>
+      </w:pPr>
+      <w:rPr>
+        <w:rFonts w:ascii="Symbol" w:hAnsi="Symbol" w:hint="default"/>
+      </w:rPr>
+    </w:lvl>
+    <w:lvl w:ilvl="4" w:tplc="40090003" w:tentative="1">
+      <w:start w:val="1"/>
+      <w:numFmt w:val="bullet"/>
+      <w:lvlText w:val="o"/>
+      <w:lvlJc w:val="left"/>
+      <w:pPr>
+        <w:ind w:left="3600" w:hanging="360"/>
+      </w:pPr>
+      <w:rPr>
+        <w:rFonts w:ascii="Courier New" w:hAnsi="Courier New" w:cs="Courier New" w:hint="default"/>
+      </w:rPr>
+    </w:lvl>
+    <w:lvl w:ilvl="5" w:tplc="40090005" w:tentative="1">
+      <w:start w:val="1"/>
+      <w:numFmt w:val="bullet"/>
+      <w:lvlText w:val=""/>
+      <w:lvlJc w:val="left"/>
+      <w:pPr>
+        <w:ind w:left="4320" w:hanging="360"/>
+      </w:pPr>
+      <w:rPr>
+        <w:rFonts w:ascii="Wingdings" w:hAnsi="Wingdings" w:hint="default"/>
+      </w:rPr>
+    </w:lvl>
+    <w:lvl w:ilvl="6" w:tplc="40090001" w:tentative="1">
+      <w:start w:val="1"/>
+      <w:numFmt w:val="bullet"/>
+      <w:lvlText w:val=""/>
+      <w:lvlJc w:val="left"/>
+      <w:pPr>
+        <w:ind w:left="5040" w:hanging="360"/>
+      </w:pPr>
+      <w:rPr>
+        <w:rFonts w:ascii="Symbol" w:hAnsi="Symbol" w:hint="default"/>
+      </w:rPr>
+    </w:lvl>
+    <w:lvl w:ilvl="7" w:tplc="40090003" w:tentative="1">
+      <w:start w:val="1"/>
+      <w:numFmt w:val="bullet"/>
+      <w:lvlText w:val="o"/>
+      <w:lvlJc w:val="left"/>
+      <w:pPr>
+        <w:ind w:left="5760" w:hanging="360"/>
+      </w:pPr>
+      <w:rPr>
+        <w:rFonts w:ascii="Courier New" w:hAnsi="Courier New" w:cs="Courier New" w:hint="default"/>
+      </w:rPr>
+    </w:lvl>
+    <w:lvl w:ilvl="8" w:tplc="40090005" w:tentative="1">
+      <w:start w:val="1"/>
+      <w:numFmt w:val="bullet"/>
+      <w:lvlText w:val=""/>
+      <w:lvlJc w:val="left"/>
+      <w:pPr>
+        <w:ind w:left="6480" w:hanging="360"/>
+      </w:pPr>
+      <w:rPr>
+        <w:rFonts w:ascii="Wingdings" w:hAnsi="Wingdings" w:hint="default"/>
+      </w:rPr>
+    </w:lvl>
+  </w:abstractNum>
+  <w:abstractNum w:abstractNumId="5">
     <w:nsid w:val="54200D2C"/>
     <w:multiLevelType w:val="multilevel"/>
     <w:tmpl w:val="F92464E4"/>
@@ -5081,7 +5305,7 @@
       </w:rPr>
     </w:lvl>
   </w:abstractNum>
-  <w:abstractNum w:abstractNumId="5">
+  <w:abstractNum w:abstractNumId="6">
     <w:nsid w:val="576C0E66"/>
     <w:multiLevelType w:val="multilevel"/>
     <w:tmpl w:val="FD90340A"/>
@@ -5230,7 +5454,7 @@
       </w:rPr>
     </w:lvl>
   </w:abstractNum>
-  <w:abstractNum w:abstractNumId="6">
+  <w:abstractNum w:abstractNumId="7">
     <w:nsid w:val="57EE1A6C"/>
     <w:multiLevelType w:val="multilevel"/>
     <w:tmpl w:val="CEAC35F6"/>
@@ -5347,7 +5571,7 @@
       </w:pPr>
     </w:lvl>
   </w:abstractNum>
-  <w:abstractNum w:abstractNumId="7">
+  <w:abstractNum w:abstractNumId="8">
     <w:nsid w:val="63AD3145"/>
     <w:multiLevelType w:val="multilevel"/>
     <w:tmpl w:val="D29AE12A"/>
@@ -5496,10 +5720,10 @@
     <w:abstractNumId w:val="2"/>
   </w:num>
   <w:num w:numId="2">
-    <w:abstractNumId w:val="7"/>
+    <w:abstractNumId w:val="8"/>
   </w:num>
   <w:num w:numId="3">
-    <w:abstractNumId w:val="7"/>
+    <w:abstractNumId w:val="8"/>
     <w:lvlOverride w:ilvl="1">
       <w:lvl w:ilvl="1">
         <w:numFmt w:val="bullet"/>
@@ -5519,13 +5743,13 @@
     </w:lvlOverride>
   </w:num>
   <w:num w:numId="4">
-    <w:abstractNumId w:val="6"/>
+    <w:abstractNumId w:val="7"/>
   </w:num>
   <w:num w:numId="5">
     <w:abstractNumId w:val="1"/>
   </w:num>
   <w:num w:numId="6">
-    <w:abstractNumId w:val="4"/>
+    <w:abstractNumId w:val="5"/>
   </w:num>
   <w:num w:numId="7">
     <w:abstractNumId w:val="3"/>
@@ -5534,7 +5758,10 @@
     <w:abstractNumId w:val="0"/>
   </w:num>
   <w:num w:numId="9">
-    <w:abstractNumId w:val="5"/>
+    <w:abstractNumId w:val="6"/>
+  </w:num>
+  <w:num w:numId="10">
+    <w:abstractNumId w:val="4"/>
   </w:num>
 </w:numbering>
 </file>
@@ -5947,6 +6174,17 @@
     <w:basedOn w:val="DefaultParagraphFont"/>
     <w:rsid w:val="001313BF"/>
   </w:style>
+  <w:style w:type="paragraph" w:styleId="ListParagraph">
+    <w:name w:val="List Paragraph"/>
+    <w:basedOn w:val="Normal"/>
+    <w:uiPriority w:val="34"/>
+    <w:qFormat/>
+    <w:rsid w:val="00142BDF"/>
+    <w:pPr>
+      <w:ind w:left="720"/>
+      <w:contextualSpacing/>
+    </w:pPr>
+  </w:style>
 </w:styles>
 </file>
 
@@ -6358,6 +6596,17 @@
     <w:basedOn w:val="DefaultParagraphFont"/>
     <w:rsid w:val="001313BF"/>
   </w:style>
+  <w:style w:type="paragraph" w:styleId="ListParagraph">
+    <w:name w:val="List Paragraph"/>
+    <w:basedOn w:val="Normal"/>
+    <w:uiPriority w:val="34"/>
+    <w:qFormat/>
+    <w:rsid w:val="00142BDF"/>
+    <w:pPr>
+      <w:ind w:left="720"/>
+      <w:contextualSpacing/>
+    </w:pPr>
+  </w:style>
 </w:styles>
 </file>
 

</xml_diff>